<commit_message>
Updating doc submission with gitlab link
</commit_message>
<xml_diff>
--- a/CSC500-1/Module_6/milestone_submit.docx
+++ b/CSC500-1/Module_6/milestone_submit.docx
@@ -9274,7 +9274,16 @@
         <w:t>Gitlab link</w:t>
       </w:r>
     </w:p>
-    <w:p/>
+    <w:p>
+      <w:hyperlink r:id="rId12" w:history="1">
+        <w:r>
+          <w:rPr>
+            <w:rStyle w:val="Hyperlink"/>
+          </w:rPr>
+          <w:t>https://github.com/wheyluhai/csuglobal/tree/main/CSC500-1/Module_6</w:t>
+        </w:r>
+      </w:hyperlink>
+    </w:p>
     <w:sectPr>
       <w:pgSz w:w="12240" w:h="15840"/>
       <w:pgMar w:top="1440" w:right="1440" w:bottom="1440" w:left="1440" w:header="720" w:footer="720" w:gutter="0"/>
@@ -9782,6 +9791,29 @@
       <w:szCs w:val="26"/>
     </w:rPr>
   </w:style>
+  <w:style w:type="character" w:styleId="Hyperlink">
+    <w:name w:val="Hyperlink"/>
+    <w:basedOn w:val="DefaultParagraphFont"/>
+    <w:uiPriority w:val="99"/>
+    <w:unhideWhenUsed/>
+    <w:rsid w:val="005E4B90"/>
+    <w:rPr>
+      <w:color w:val="0563C1" w:themeColor="hyperlink"/>
+      <w:u w:val="single"/>
+    </w:rPr>
+  </w:style>
+  <w:style w:type="character" w:styleId="UnresolvedMention">
+    <w:name w:val="Unresolved Mention"/>
+    <w:basedOn w:val="DefaultParagraphFont"/>
+    <w:uiPriority w:val="99"/>
+    <w:semiHidden/>
+    <w:unhideWhenUsed/>
+    <w:rsid w:val="005E4B90"/>
+    <w:rPr>
+      <w:color w:val="605E5C"/>
+      <w:shd w:val="clear" w:color="auto" w:fill="E1DFDD"/>
+    </w:rPr>
+  </w:style>
 </w:styles>
 </file>
 

</xml_diff>